<commit_message>
Giao diện màn hình chính
:mag:
</commit_message>
<xml_diff>
--- a/DOCUMENTS/Báo cáo đồ án cuối kỳ.docx
+++ b/DOCUMENTS/Báo cáo đồ án cuối kỳ.docx
@@ -2986,6 +2986,7 @@
                 <w:szCs w:val="26"/>
               </w:rPr>
             </w:pPr>
+            <w:bookmarkStart w:id="4" w:name="_GoBack" w:colFirst="1" w:colLast="1"/>
             <w:r>
               <w:rPr>
                 <w:rFonts w:ascii="Times New Roman" w:hAnsi="Times New Roman" w:cs="Times New Roman"/>
@@ -3446,23 +3447,7 @@
                 <w:sz w:val="26"/>
                 <w:szCs w:val="26"/>
               </w:rPr>
-              <w:t>Lập phiế</w:t>
-            </w:r>
-            <w:r>
-              <w:rPr>
-                <w:rFonts w:ascii="Times New Roman" w:hAnsi="Times New Roman" w:cs="Times New Roman"/>
-                <w:sz w:val="26"/>
-                <w:szCs w:val="26"/>
-              </w:rPr>
-              <w:t xml:space="preserve">u </w:t>
-            </w:r>
-            <w:r>
-              <w:rPr>
-                <w:rFonts w:ascii="Times New Roman" w:hAnsi="Times New Roman" w:cs="Times New Roman"/>
-                <w:sz w:val="26"/>
-                <w:szCs w:val="26"/>
-              </w:rPr>
-              <w:t>trả vé</w:t>
+              <w:t>Lập phiếu trả vé</w:t>
             </w:r>
           </w:p>
         </w:tc>
@@ -3736,6 +3721,7 @@
           </w:p>
         </w:tc>
       </w:tr>
+      <w:bookmarkEnd w:id="4"/>
       <w:tr>
         <w:tc>
           <w:tcPr>
@@ -10350,8 +10336,6 @@
               </w:rPr>
               <w:t>i tác</w:t>
             </w:r>
-            <w:bookmarkStart w:id="4" w:name="_GoBack"/>
-            <w:bookmarkEnd w:id="4"/>
             <w:r>
               <w:rPr>
                 <w:rFonts w:ascii="Times New Roman" w:hAnsi="Times New Roman" w:cs="Times New Roman"/>
@@ -14701,7 +14685,7 @@
 </file>
 
 <file path=customXml/itemProps1.xml><?xml version="1.0" encoding="utf-8"?>
-<ds:datastoreItem xmlns:ds="http://schemas.openxmlformats.org/officeDocument/2006/customXml" ds:itemID="{67E215C8-DD79-40DB-B8C0-8F527B8DCBD6}">
+<ds:datastoreItem xmlns:ds="http://schemas.openxmlformats.org/officeDocument/2006/customXml" ds:itemID="{08CCB369-E9E5-4F36-A9A9-587E0D6651A8}">
   <ds:schemaRefs>
     <ds:schemaRef ds:uri="http://schemas.openxmlformats.org/officeDocument/2006/bibliography"/>
   </ds:schemaRefs>

</xml_diff>